<commit_message>
small corrections on doc LongRunsOnSVEC
git-svn-id: http://svn.ohwr.org/fmc-tdc@146 85dfdc96-de2c-444c-878d-45b388be74a9
</commit_message>
<xml_diff>
--- a/board_testing/LongRunsOnSVEC.docx
+++ b/board_testing/LongRunsOnSVEC.docx
@@ -324,7 +324,7 @@
                     </pic:cNvPicPr>
                   </pic:nvPicPr>
                   <pic:blipFill>
-                    <a:blip r:embed="rId4" cstate="print"/>
+                    <a:blip r:embed="rId5" cstate="print"/>
                     <a:srcRect/>
                     <a:stretch>
                       <a:fillRect/>
@@ -420,7 +420,7 @@
                     </pic:cNvPicPr>
                   </pic:nvPicPr>
                   <pic:blipFill>
-                    <a:blip r:embed="rId5" cstate="print"/>
+                    <a:blip r:embed="rId6" cstate="print"/>
                     <a:srcRect b="4988"/>
                     <a:stretch>
                       <a:fillRect/>
@@ -481,7 +481,7 @@
         <w:t>three</w:t>
       </w:r>
       <w:r>
-        <w:t xml:space="preserve"> days and. We retrieved the timestamps of each channel and subtracted consecutive timestamps by pairs. The SVEC driver developed by Tomasz Wlostowski is used for the retrieval of the TDC timestamps.</w:t>
+        <w:t xml:space="preserve"> days. We retrieved the timestamps of each channel and subtracted consecutive timestamps by pairs. The SVEC driver developed by Tomasz Wlostowski is used for the retrieval of the TDC timestamps.</w:t>
       </w:r>
     </w:p>
     <w:p>
@@ -520,6 +520,9 @@
       <w:r>
         <w:t>from 10M data from each channel and Table 1 presents the main statistics.</w:t>
       </w:r>
+      <w:r>
+        <w:t xml:space="preserve"> The average column of Table 1 illustrates the consistency of the measurements of the different boards.</w:t>
+      </w:r>
     </w:p>
     <w:p>
       <w:pPr>
@@ -534,8 +537,8 @@
         </w:rPr>
         <w:drawing>
           <wp:inline distT="0" distB="0" distL="0" distR="0">
-            <wp:extent cx="6134986" cy="1925201"/>
-            <wp:effectExtent l="0" t="0" r="0" b="0"/>
+            <wp:extent cx="6018663" cy="1888698"/>
+            <wp:effectExtent l="0" t="0" r="1137" b="0"/>
             <wp:docPr id="27" name="Picture 8"/>
             <wp:cNvGraphicFramePr>
               <a:graphicFrameLocks xmlns:a="http://schemas.openxmlformats.org/drawingml/2006/main" noChangeAspect="1"/>
@@ -550,7 +553,7 @@
                     </pic:cNvPicPr>
                   </pic:nvPicPr>
                   <pic:blipFill>
-                    <a:blip r:embed="rId6" cstate="print"/>
+                    <a:blip r:embed="rId7" cstate="print"/>
                     <a:srcRect t="7612" r="1086" b="5512"/>
                     <a:stretch>
                       <a:fillRect/>
@@ -559,7 +562,7 @@
                   <pic:spPr bwMode="auto">
                     <a:xfrm>
                       <a:off x="0" y="0"/>
-                      <a:ext cx="6137117" cy="1925870"/>
+                      <a:ext cx="6023464" cy="1890205"/>
                     </a:xfrm>
                     <a:prstGeom prst="rect">
                       <a:avLst/>
@@ -576,6 +579,7 @@
     <w:p>
       <w:pPr>
         <w:pStyle w:val="Caption"/>
+        <w:spacing w:after="100"/>
         <w:ind w:left="0"/>
         <w:jc w:val="center"/>
       </w:pPr>
@@ -602,27 +606,22 @@
     </w:p>
     <w:p>
       <w:pPr>
-        <w:ind w:left="0"/>
-      </w:pPr>
-      <w:r>
-        <w:t xml:space="preserve">The </w:t>
-      </w:r>
-      <w:r>
-        <w:t>graph, as well as the average of Table 1, confirms</w:t>
-      </w:r>
-      <w:r>
-        <w:t xml:space="preserve"> the consistency of the measurements from the different channels.</w:t>
-      </w:r>
-    </w:p>
-    <w:p>
-      <w:pPr>
-        <w:ind w:left="0"/>
-      </w:pPr>
-      <w:r>
-        <w:t xml:space="preserve">As expected, from previous measurements, </w:t>
-      </w:r>
-      <w:r>
-        <w:t xml:space="preserve">spikes of </w:t>
+        <w:ind w:left="0" w:right="-180"/>
+      </w:pPr>
+      <w:r>
+        <w:t xml:space="preserve">As expected, from previous </w:t>
+      </w:r>
+      <w:r>
+        <w:t>tests</w:t>
+      </w:r>
+      <w:r>
+        <w:t xml:space="preserve">, </w:t>
+      </w:r>
+      <w:r>
+        <w:t>outliers</w:t>
+      </w:r>
+      <w:r>
+        <w:t xml:space="preserve"> of </w:t>
       </w:r>
       <w:r>
         <w:t>±4ns appear</w:t>
@@ -631,10 +630,19 @@
         <w:t>. In total four</w:t>
       </w:r>
       <w:r>
-        <w:t xml:space="preserve"> spikes appear in 40 M data, which a</w:t>
-      </w:r>
-      <w:r>
-        <w:t>grees with the 1 spike/10M that has been previously observed</w:t>
+        <w:t xml:space="preserve"> outliers</w:t>
+      </w:r>
+      <w:r>
+        <w:t xml:space="preserve"> appear in 40 M data, which a</w:t>
+      </w:r>
+      <w:r>
+        <w:t>grees with the 1 </w:t>
+      </w:r>
+      <w:r>
+        <w:t>outlier</w:t>
+      </w:r>
+      <w:r>
+        <w:t>/10M that has been previously observed</w:t>
       </w:r>
       <w:r>
         <w:t xml:space="preserve"> </w:t>
@@ -1545,27 +1553,28 @@
     </w:p>
     <w:p>
       <w:pPr>
+        <w:spacing w:after="0"/>
         <w:ind w:left="0"/>
       </w:pPr>
     </w:p>
     <w:p>
-      <w:r>
-        <w:br w:type="page"/>
-      </w:r>
-    </w:p>
-    <w:p>
-      <w:pPr>
-        <w:ind w:left="0"/>
-      </w:pPr>
-      <w:r>
-        <w:lastRenderedPageBreak/>
+      <w:pPr>
+        <w:ind w:left="0" w:right="-180"/>
+      </w:pPr>
+      <w:r>
         <w:t xml:space="preserve">Removing the </w:t>
       </w:r>
       <w:r>
         <w:t>four</w:t>
       </w:r>
       <w:r>
-        <w:t xml:space="preserve"> spikes gives the statistics of Table 2 and the histogram of Figure 4. The spanning of the measurements is within the ±700 </w:t>
+        <w:t xml:space="preserve"> </w:t>
+      </w:r>
+      <w:r>
+        <w:t xml:space="preserve">outliers </w:t>
+      </w:r>
+      <w:r>
+        <w:t xml:space="preserve">gives the statistics of Table 2 and the histogram of Figure 4. The spanning of the measurements is within the ±700 </w:t>
       </w:r>
       <w:proofErr w:type="spellStart"/>
       <w:r>
@@ -2489,12 +2498,19 @@
         <w:t>±</w:t>
       </w:r>
       <w:r>
-        <w:t>4ns spikes</w:t>
+        <w:t xml:space="preserve">4ns </w:t>
+      </w:r>
+      <w:r>
+        <w:t>outliers</w:t>
       </w:r>
     </w:p>
     <w:p>
       <w:pPr>
         <w:spacing w:after="0"/>
+        <w:rPr>
+          <w:sz w:val="20"/>
+          <w:szCs w:val="20"/>
+        </w:rPr>
       </w:pPr>
     </w:p>
     <w:p>
@@ -2510,8 +2526,8 @@
         </w:rPr>
         <w:drawing>
           <wp:inline distT="0" distB="0" distL="0" distR="0">
-            <wp:extent cx="4286992" cy="2810614"/>
-            <wp:effectExtent l="19050" t="0" r="0" b="0"/>
+            <wp:extent cx="4095399" cy="2624447"/>
+            <wp:effectExtent l="19050" t="0" r="351" b="0"/>
             <wp:docPr id="35" name="Picture 35"/>
             <wp:cNvGraphicFramePr>
               <a:graphicFrameLocks xmlns:a="http://schemas.openxmlformats.org/drawingml/2006/main" noChangeAspect="1"/>
@@ -2526,8 +2542,8 @@
                     </pic:cNvPicPr>
                   </pic:nvPicPr>
                   <pic:blipFill>
-                    <a:blip r:embed="rId7" cstate="print"/>
-                    <a:srcRect t="6484" b="6228"/>
+                    <a:blip r:embed="rId8" cstate="print"/>
+                    <a:srcRect t="8468" b="6228"/>
                     <a:stretch>
                       <a:fillRect/>
                     </a:stretch>
@@ -2535,7 +2551,7 @@
                   <pic:spPr bwMode="auto">
                     <a:xfrm>
                       <a:off x="0" y="0"/>
-                      <a:ext cx="4286992" cy="2810614"/>
+                      <a:ext cx="4098829" cy="2626645"/>
                     </a:xfrm>
                     <a:prstGeom prst="rect">
                       <a:avLst/>
@@ -2656,7 +2672,7 @@
         </w:rPr>
         <w:drawing>
           <wp:inline distT="0" distB="0" distL="0" distR="0">
-            <wp:extent cx="3865837" cy="2112264"/>
+            <wp:extent cx="3865837" cy="2112046"/>
             <wp:effectExtent l="19050" t="0" r="1313" b="0"/>
             <wp:docPr id="29" name="Picture 9"/>
             <wp:cNvGraphicFramePr>
@@ -2672,8 +2688,7 @@
                     </pic:cNvPicPr>
                   </pic:nvPicPr>
                   <pic:blipFill>
-                    <a:blip r:embed="rId8" cstate="print"/>
-                    <a:srcRect/>
+                    <a:blip r:embed="rId9" cstate="print"/>
                     <a:stretch>
                       <a:fillRect/>
                     </a:stretch>
@@ -2681,7 +2696,7 @@
                   <pic:spPr bwMode="auto">
                     <a:xfrm>
                       <a:off x="0" y="0"/>
-                      <a:ext cx="3865837" cy="2112264"/>
+                      <a:ext cx="3865837" cy="2112046"/>
                     </a:xfrm>
                     <a:prstGeom prst="rect">
                       <a:avLst/>
@@ -2766,7 +2781,7 @@
                     </pic:cNvPicPr>
                   </pic:nvPicPr>
                   <pic:blipFill>
-                    <a:blip r:embed="rId9" cstate="print"/>
+                    <a:blip r:embed="rId10" cstate="print"/>
                     <a:srcRect/>
                     <a:stretch>
                       <a:fillRect/>
@@ -2830,7 +2845,13 @@
         <w:t xml:space="preserve">7 </w:t>
       </w:r>
       <w:r>
-        <w:t xml:space="preserve">shows 20M data per channel. </w:t>
+        <w:t>shows 20M data per channel</w:t>
+      </w:r>
+      <w:r>
+        <w:t xml:space="preserve"> and Table 3 presents the main statistics.</w:t>
+      </w:r>
+      <w:r>
+        <w:t xml:space="preserve"> </w:t>
       </w:r>
       <w:r>
         <w:t xml:space="preserve">The test extended over around five days. </w:t>
@@ -2842,13 +2863,37 @@
         <w:t xml:space="preserve"> data</w:t>
       </w:r>
       <w:r>
-        <w:t xml:space="preserve"> is because the acquisition was stopped and then restarted. Note the seven ±4ns spikes throughout the 80M data that are again in accordance </w:t>
+        <w:t xml:space="preserve"> is because the acquisition was stopped and then restarted. Note the seven ±4ns </w:t>
+      </w:r>
+      <w:r>
+        <w:t xml:space="preserve">outliers </w:t>
+      </w:r>
+      <w:r>
+        <w:t xml:space="preserve">throughout the 80M data that are again in accordance </w:t>
       </w:r>
       <w:r>
         <w:t>with</w:t>
       </w:r>
       <w:r>
-        <w:t xml:space="preserve"> previous observations. The spikes in this graph appear both as +4ns and -4 ns; here we calculate the difference between consecutive pulses (rather than pulse pairs) and one wrong timestam</w:t>
+        <w:t xml:space="preserve"> previous observations</w:t>
+      </w:r>
+      <w:r>
+        <w:t xml:space="preserve"> </w:t>
+      </w:r>
+      <w:r>
+        <w:rPr>
+          <w:vertAlign w:val="superscript"/>
+        </w:rPr>
+        <w:t>[1]</w:t>
+      </w:r>
+      <w:r>
+        <w:t xml:space="preserve">. The </w:t>
+      </w:r>
+      <w:r>
+        <w:t xml:space="preserve">outliers </w:t>
+      </w:r>
+      <w:r>
+        <w:t>in this graph appear both as +4ns and -4 ns; here we calculate the difference between consecutive pulses (rather than pulse pairs) and one wrong timestam</w:t>
       </w:r>
       <w:r>
         <w:t>p gives two wrong measurements.</w:t>
@@ -2865,8 +2910,8 @@
         </w:rPr>
         <w:drawing>
           <wp:inline distT="0" distB="0" distL="0" distR="0">
-            <wp:extent cx="7143111" cy="1247384"/>
-            <wp:effectExtent l="19050" t="0" r="639" b="0"/>
+            <wp:extent cx="7141896" cy="1316736"/>
+            <wp:effectExtent l="19050" t="0" r="1854" b="0"/>
             <wp:docPr id="36" name="Picture 11"/>
             <wp:cNvGraphicFramePr>
               <a:graphicFrameLocks xmlns:a="http://schemas.openxmlformats.org/drawingml/2006/main" noChangeAspect="1"/>
@@ -2881,7 +2926,7 @@
                     </pic:cNvPicPr>
                   </pic:nvPicPr>
                   <pic:blipFill>
-                    <a:blip r:embed="rId10" cstate="print"/>
+                    <a:blip r:embed="rId11" cstate="print"/>
                     <a:stretch>
                       <a:fillRect/>
                     </a:stretch>
@@ -2889,7 +2934,7 @@
                   <pic:spPr bwMode="auto">
                     <a:xfrm>
                       <a:off x="0" y="0"/>
-                      <a:ext cx="7143111" cy="1247384"/>
+                      <a:ext cx="7143111" cy="1316960"/>
                     </a:xfrm>
                     <a:prstGeom prst="rect">
                       <a:avLst/>
@@ -2929,14 +2974,6 @@
         <w:spacing w:after="0"/>
         <w:ind w:left="0"/>
       </w:pPr>
-    </w:p>
-    <w:p>
-      <w:pPr>
-        <w:ind w:left="0"/>
-      </w:pPr>
-      <w:r>
-        <w:t>Table 3 presents the main statistics.</w:t>
-      </w:r>
     </w:p>
     <w:tbl>
       <w:tblPr>
@@ -3719,7 +3756,15 @@
                 <w:bCs w:val="0"/>
                 <w:color w:val="33CCFF"/>
               </w:rPr>
-              <w:t>TDC #4 Channel #1</w:t>
+              <w:t>TDC #4 Channel #</w:t>
+            </w:r>
+            <w:r>
+              <w:rPr>
+                <w:rFonts w:ascii="Calibri" w:hAnsi="Calibri"/>
+                <w:bCs w:val="0"/>
+                <w:color w:val="33CCFF"/>
+              </w:rPr>
+              <w:t>4</w:t>
             </w:r>
           </w:p>
         </w:tc>
@@ -3910,7 +3955,10 @@
         <w:t xml:space="preserve">8 </w:t>
       </w:r>
       <w:r>
-        <w:t>zooms into one of the spikes</w:t>
+        <w:t xml:space="preserve">zooms into one of the </w:t>
+      </w:r>
+      <w:r>
+        <w:t>outliers</w:t>
       </w:r>
       <w:r>
         <w:t>.</w:t>
@@ -3945,7 +3993,7 @@
                     </pic:cNvPicPr>
                   </pic:nvPicPr>
                   <pic:blipFill>
-                    <a:blip r:embed="rId11" cstate="print"/>
+                    <a:blip r:embed="rId12" cstate="print"/>
                     <a:srcRect/>
                     <a:stretch>
                       <a:fillRect/>
@@ -3992,7 +4040,19 @@
         <w:rPr>
           <w:noProof/>
         </w:rPr>
-        <w:t>: Zoom into a spike on TDC #</w:t>
+        <w:t>: Zoom into a</w:t>
+      </w:r>
+      <w:r>
+        <w:rPr>
+          <w:noProof/>
+        </w:rPr>
+        <w:t>n outlier</w:t>
+      </w:r>
+      <w:r>
+        <w:rPr>
+          <w:noProof/>
+        </w:rPr>
+        <w:t xml:space="preserve"> on TDC #</w:t>
       </w:r>
       <w:r>
         <w:rPr>
@@ -4051,12 +4111,18 @@
         <w:t>Removing the seven</w:t>
       </w:r>
       <w:r>
-        <w:t xml:space="preserve"> spikes gives the statistics of Table 4 and the histogram of Figure 9.</w:t>
-      </w:r>
-    </w:p>
-    <w:p>
-      <w:pPr>
-        <w:ind w:left="0"/>
+        <w:t xml:space="preserve"> </w:t>
+      </w:r>
+      <w:r>
+        <w:t xml:space="preserve">outliers </w:t>
+      </w:r>
+      <w:r>
+        <w:t>gives the statistics of Table 4 and the histogram of Figure 9.</w:t>
+      </w:r>
+    </w:p>
+    <w:p>
+      <w:pPr>
+        <w:ind w:left="0" w:right="-180"/>
       </w:pPr>
       <w:r>
         <w:t xml:space="preserve">Note that the measurements of each channel are consistent, but between channels the measurements </w:t>
@@ -4068,7 +4134,10 @@
         <w:t xml:space="preserve"> clear offsets. </w:t>
       </w:r>
       <w:r>
-        <w:t xml:space="preserve">The maximum offset (between the average of the blue and the </w:t>
+        <w:t xml:space="preserve">The maximum offset, </w:t>
+      </w:r>
+      <w:r>
+        <w:t xml:space="preserve">between the average of the blue and the </w:t>
       </w:r>
       <w:r>
         <w:t xml:space="preserve">average of the </w:t>
@@ -4080,7 +4149,10 @@
         <w:t xml:space="preserve"> of Figure 9</w:t>
       </w:r>
       <w:r>
-        <w:t xml:space="preserve">) is 12’696 </w:t>
+        <w:t>,</w:t>
+      </w:r>
+      <w:r>
+        <w:t xml:space="preserve"> is 12’696 </w:t>
       </w:r>
       <w:proofErr w:type="spellStart"/>
       <w:r>
@@ -4088,15 +4160,18 @@
       </w:r>
       <w:proofErr w:type="spellEnd"/>
       <w:r>
-        <w:t xml:space="preserve">, which </w:t>
-      </w:r>
-      <w:proofErr w:type="gramStart"/>
-      <w:r>
-        <w:t>for a</w:t>
-      </w:r>
-      <w:proofErr w:type="gramEnd"/>
-      <w:r>
-        <w:t xml:space="preserve"> 20 ms measurement translates to &lt; 1ppm. </w:t>
+        <w:t xml:space="preserve">, which for a 20 ms measurement translates to &lt; 1ppm. </w:t>
+      </w:r>
+      <w:r>
+        <w:t xml:space="preserve">Also the maximum offset between the average of the cyan measurements and the expected value 20 ms is 43’199 </w:t>
+      </w:r>
+      <w:proofErr w:type="spellStart"/>
+      <w:r>
+        <w:t>ps</w:t>
+      </w:r>
+      <w:proofErr w:type="spellEnd"/>
+      <w:r>
+        <w:t xml:space="preserve"> which translate to ~2ppm. </w:t>
       </w:r>
       <w:r>
         <w:t>Th</w:t>
@@ -4909,7 +4984,15 @@
                 <w:bCs w:val="0"/>
                 <w:color w:val="33CCFF"/>
               </w:rPr>
-              <w:t>TDC #4 Channel #1</w:t>
+              <w:t>TDC #4 Channel #</w:t>
+            </w:r>
+            <w:r>
+              <w:rPr>
+                <w:rFonts w:ascii="Calibri" w:hAnsi="Calibri"/>
+                <w:bCs w:val="0"/>
+                <w:color w:val="33CCFF"/>
+              </w:rPr>
+              <w:t>4</w:t>
             </w:r>
           </w:p>
         </w:tc>
@@ -5063,7 +5146,10 @@
         </w:r>
       </w:fldSimple>
       <w:r>
-        <w:t>: Statistics from the measurements from the four channels, without the ±4ns spikes</w:t>
+        <w:t xml:space="preserve">: Statistics from the measurements from the four channels, without the ±4ns </w:t>
+      </w:r>
+      <w:r>
+        <w:t>outliers</w:t>
       </w:r>
     </w:p>
     <w:p>
@@ -5084,8 +5170,8 @@
         </w:rPr>
         <w:drawing>
           <wp:inline distT="0" distB="0" distL="0" distR="0">
-            <wp:extent cx="4477341" cy="3004457"/>
-            <wp:effectExtent l="19050" t="0" r="0" b="0"/>
+            <wp:extent cx="4150535" cy="2785158"/>
+            <wp:effectExtent l="19050" t="0" r="2365" b="0"/>
             <wp:docPr id="42" name="Picture 42"/>
             <wp:cNvGraphicFramePr>
               <a:graphicFrameLocks xmlns:a="http://schemas.openxmlformats.org/drawingml/2006/main" noChangeAspect="1"/>
@@ -5100,7 +5186,7 @@
                     </pic:cNvPicPr>
                   </pic:nvPicPr>
                   <pic:blipFill>
-                    <a:blip r:embed="rId12" cstate="print"/>
+                    <a:blip r:embed="rId13" cstate="print"/>
                     <a:srcRect t="7188" b="3096"/>
                     <a:stretch>
                       <a:fillRect/>
@@ -5109,7 +5195,7 @@
                   <pic:spPr bwMode="auto">
                     <a:xfrm>
                       <a:off x="0" y="0"/>
-                      <a:ext cx="4477341" cy="3004457"/>
+                      <a:ext cx="4155543" cy="2788518"/>
                     </a:xfrm>
                     <a:prstGeom prst="rect">
                       <a:avLst/>
@@ -5151,7 +5237,13 @@
         </w:r>
       </w:fldSimple>
       <w:r>
-        <w:t>: Histograms of the measurements from the four channels without spikes.</w:t>
+        <w:t xml:space="preserve">: Histograms of the measurements from the four channels without </w:t>
+      </w:r>
+      <w:r>
+        <w:t>outliers</w:t>
+      </w:r>
+      <w:r>
+        <w:t>.</w:t>
       </w:r>
       <w:r>
         <w:t xml:space="preserve"> The same number of bins has been used; cyan measurements are concentrated into fewer bins. </w:t>
@@ -5162,7 +5254,7 @@
     </w:p>
     <w:p>
       <w:pPr>
-        <w:ind w:left="0"/>
+        <w:ind w:left="0" w:right="-180"/>
       </w:pPr>
       <w:r>
         <w:lastRenderedPageBreak/>
@@ -5189,7 +5281,7 @@
     </w:p>
     <w:p>
       <w:pPr>
-        <w:ind w:left="0"/>
+        <w:ind w:left="0" w:right="-180"/>
       </w:pPr>
       <w:r>
         <w:t>Note also that the calibration of a TDC board takes place on a SPEC board at a temperature of ~50oC.</w:t>
@@ -5197,7 +5289,7 @@
     </w:p>
     <w:p>
       <w:pPr>
-        <w:ind w:left="0"/>
+        <w:ind w:left="0" w:right="-180"/>
       </w:pPr>
       <w:r>
         <w:t xml:space="preserve">Extension of the TDC core with White Rabbit will provide sub-ns </w:t>
@@ -5224,8 +5316,8 @@
         </w:rPr>
         <w:drawing>
           <wp:inline distT="0" distB="0" distL="0" distR="0">
-            <wp:extent cx="5289220" cy="3262585"/>
-            <wp:effectExtent l="19050" t="0" r="6680" b="0"/>
+            <wp:extent cx="4576701" cy="2823077"/>
+            <wp:effectExtent l="19050" t="0" r="0" b="0"/>
             <wp:docPr id="48" name="Picture 48"/>
             <wp:cNvGraphicFramePr>
               <a:graphicFrameLocks xmlns:a="http://schemas.openxmlformats.org/drawingml/2006/main" noChangeAspect="1"/>
@@ -5240,7 +5332,7 @@
                     </pic:cNvPicPr>
                   </pic:nvPicPr>
                   <pic:blipFill>
-                    <a:blip r:embed="rId13" cstate="print"/>
+                    <a:blip r:embed="rId14" cstate="print"/>
                     <a:srcRect/>
                     <a:stretch>
                       <a:fillRect/>
@@ -5249,7 +5341,7 @@
                   <pic:spPr bwMode="auto">
                     <a:xfrm>
                       <a:off x="0" y="0"/>
-                      <a:ext cx="5299976" cy="3269220"/>
+                      <a:ext cx="4581614" cy="2826108"/>
                     </a:xfrm>
                     <a:prstGeom prst="rect">
                       <a:avLst/>
@@ -5303,10 +5395,11 @@
       <w:pPr>
         <w:keepNext/>
         <w:tabs>
-          <w:tab w:val="left" w:pos="720"/>
+          <w:tab w:val="left" w:pos="990"/>
+          <w:tab w:val="left" w:pos="1350"/>
         </w:tabs>
         <w:spacing w:after="0"/>
-        <w:ind w:left="720"/>
+        <w:ind w:left="720" w:firstLine="450"/>
         <w:jc w:val="left"/>
       </w:pPr>
       <w:r>
@@ -5315,8 +5408,8 @@
         </w:rPr>
         <w:drawing>
           <wp:inline distT="0" distB="0" distL="0" distR="0">
-            <wp:extent cx="5241719" cy="3408597"/>
-            <wp:effectExtent l="19050" t="0" r="0" b="0"/>
+            <wp:extent cx="4432292" cy="2339439"/>
+            <wp:effectExtent l="19050" t="0" r="6358" b="0"/>
             <wp:docPr id="39" name="Picture 51"/>
             <wp:cNvGraphicFramePr>
               <a:graphicFrameLocks xmlns:a="http://schemas.openxmlformats.org/drawingml/2006/main" noChangeAspect="1"/>
@@ -5331,7 +5424,7 @@
                     </pic:cNvPicPr>
                   </pic:nvPicPr>
                   <pic:blipFill>
-                    <a:blip r:embed="rId14" cstate="print"/>
+                    <a:blip r:embed="rId15" cstate="print"/>
                     <a:srcRect/>
                     <a:stretch>
                       <a:fillRect/>
@@ -5340,7 +5433,7 @@
                   <pic:spPr bwMode="auto">
                     <a:xfrm>
                       <a:off x="0" y="0"/>
-                      <a:ext cx="5246175" cy="3411495"/>
+                      <a:ext cx="4450443" cy="2349019"/>
                     </a:xfrm>
                     <a:prstGeom prst="rect">
                       <a:avLst/>
@@ -5363,6 +5456,7 @@
     <w:p>
       <w:pPr>
         <w:pStyle w:val="Caption"/>
+        <w:spacing w:after="400"/>
         <w:ind w:left="0"/>
         <w:jc w:val="center"/>
       </w:pPr>
@@ -5383,86 +5477,197 @@
     </w:p>
     <w:p>
       <w:pPr>
+        <w:spacing w:before="200"/>
+        <w:ind w:left="0"/>
+        <w:rPr>
+          <w:rFonts w:asciiTheme="majorHAnsi" w:eastAsiaTheme="majorEastAsia" w:hAnsiTheme="majorHAnsi" w:cstheme="majorBidi"/>
+          <w:b/>
+          <w:bCs/>
+          <w:color w:val="4F81BD" w:themeColor="accent1"/>
+          <w:sz w:val="28"/>
+          <w:szCs w:val="28"/>
+        </w:rPr>
+      </w:pPr>
+      <w:r>
+        <w:rPr>
+          <w:rFonts w:asciiTheme="majorHAnsi" w:eastAsiaTheme="majorEastAsia" w:hAnsiTheme="majorHAnsi" w:cstheme="majorBidi"/>
+          <w:b/>
+          <w:bCs/>
+          <w:color w:val="4F81BD" w:themeColor="accent1"/>
+          <w:sz w:val="28"/>
+          <w:szCs w:val="28"/>
+        </w:rPr>
+        <w:t>Conclusions</w:t>
+      </w:r>
+    </w:p>
+    <w:p>
+      <w:pPr>
+        <w:pStyle w:val="ListParagraph"/>
+        <w:numPr>
+          <w:ilvl w:val="0"/>
+          <w:numId w:val="1"/>
+        </w:numPr>
+        <w:ind w:left="360" w:right="-450" w:hanging="270"/>
+      </w:pPr>
+      <w:r>
+        <w:t xml:space="preserve">Confirmation of the </w:t>
+      </w:r>
+      <w:r>
+        <w:t>±</w:t>
+      </w:r>
+      <w:r>
+        <w:t>700</w:t>
+      </w:r>
+      <w:r>
+        <w:t xml:space="preserve"> </w:t>
+      </w:r>
+      <w:proofErr w:type="spellStart"/>
+      <w:r>
+        <w:t>ps</w:t>
+      </w:r>
+      <w:proofErr w:type="spellEnd"/>
+      <w:r>
+        <w:t xml:space="preserve"> precision of the TDC board</w:t>
+      </w:r>
+    </w:p>
+    <w:p>
+      <w:pPr>
+        <w:pStyle w:val="ListParagraph"/>
+        <w:numPr>
+          <w:ilvl w:val="0"/>
+          <w:numId w:val="1"/>
+        </w:numPr>
+        <w:ind w:left="360" w:right="-450" w:hanging="270"/>
+      </w:pPr>
+      <w:r>
+        <w:t>Validation of the SVEC driver with multiple boards giving interrupts simultaneously</w:t>
+      </w:r>
+    </w:p>
+    <w:p>
+      <w:pPr>
+        <w:pStyle w:val="ListParagraph"/>
+        <w:numPr>
+          <w:ilvl w:val="0"/>
+          <w:numId w:val="1"/>
+        </w:numPr>
+        <w:ind w:left="360" w:right="-450" w:hanging="270"/>
+      </w:pPr>
+      <w:r>
+        <w:t xml:space="preserve">Outliers of </w:t>
+      </w:r>
+      <w:r>
+        <w:t>±</w:t>
+      </w:r>
+      <w:r>
+        <w:t>4</w:t>
+      </w:r>
+      <w:r>
+        <w:t xml:space="preserve"> </w:t>
+      </w:r>
+      <w:r>
+        <w:t>ns observed at the expected frequency of ~ 1 outlier/10M measurements.</w:t>
+      </w:r>
+    </w:p>
+    <w:p>
+      <w:pPr>
+        <w:pStyle w:val="ListParagraph"/>
+        <w:numPr>
+          <w:ilvl w:val="0"/>
+          <w:numId w:val="1"/>
+        </w:numPr>
+        <w:ind w:left="360" w:right="-180" w:hanging="270"/>
+        <w:rPr>
+          <w:sz w:val="18"/>
+          <w:szCs w:val="18"/>
+        </w:rPr>
+      </w:pPr>
+      <w:r>
+        <w:t xml:space="preserve">Confirmation of the TDC </w:t>
+      </w:r>
+      <w:r>
+        <w:t xml:space="preserve">4 </w:t>
+      </w:r>
+      <w:proofErr w:type="spellStart"/>
+      <w:r>
+        <w:t>ppm</w:t>
+      </w:r>
+      <w:proofErr w:type="spellEnd"/>
+      <w:r>
+        <w:t xml:space="preserve"> </w:t>
+      </w:r>
+      <w:proofErr w:type="spellStart"/>
+      <w:r>
+        <w:t>timebase</w:t>
+      </w:r>
+      <w:proofErr w:type="spellEnd"/>
+      <w:r>
+        <w:t xml:space="preserve"> accuracy; e</w:t>
+      </w:r>
+      <w:r>
+        <w:t xml:space="preserve">xtension with WR will </w:t>
+      </w:r>
+      <w:r>
+        <w:t>bring sub-ns levels</w:t>
+      </w:r>
+    </w:p>
+    <w:p>
+      <w:pPr>
+        <w:rPr>
+          <w:sz w:val="18"/>
+          <w:szCs w:val="18"/>
+        </w:rPr>
+      </w:pPr>
+    </w:p>
+    <w:p>
+      <w:pPr>
         <w:spacing w:after="0"/>
         <w:ind w:left="0" w:right="-630"/>
+        <w:jc w:val="left"/>
+        <w:rPr>
+          <w:sz w:val="17"/>
+          <w:szCs w:val="17"/>
+        </w:rPr>
+      </w:pPr>
+      <w:r>
+        <w:rPr>
+          <w:sz w:val="17"/>
+          <w:szCs w:val="17"/>
+        </w:rPr>
+        <w:t xml:space="preserve">[1]: TDC mezzanine board Performance testing: </w:t>
+      </w:r>
+      <w:hyperlink r:id="rId16" w:history="1">
+        <w:r>
+          <w:rPr>
+            <w:rStyle w:val="Hyperlink"/>
+            <w:sz w:val="17"/>
+            <w:szCs w:val="17"/>
+          </w:rPr>
+          <w:t>ohwr.org/projects/fmc-tdc/repository/changes/board_testing/TDCperformance.pdf</w:t>
+        </w:r>
+      </w:hyperlink>
+    </w:p>
+    <w:p>
+      <w:pPr>
+        <w:ind w:left="0"/>
         <w:jc w:val="left"/>
         <w:rPr>
           <w:sz w:val="18"/>
           <w:szCs w:val="18"/>
         </w:rPr>
       </w:pPr>
-    </w:p>
-    <w:p>
-      <w:pPr>
-        <w:spacing w:after="0"/>
-        <w:ind w:left="0" w:right="-630"/>
-        <w:jc w:val="left"/>
+      <w:r>
         <w:rPr>
-          <w:sz w:val="18"/>
-          <w:szCs w:val="18"/>
+          <w:sz w:val="17"/>
+          <w:szCs w:val="17"/>
         </w:rPr>
-      </w:pPr>
-    </w:p>
-    <w:p>
-      <w:pPr>
-        <w:spacing w:after="0"/>
-        <w:ind w:left="0" w:right="-630"/>
-        <w:jc w:val="left"/>
-        <w:rPr>
-          <w:sz w:val="18"/>
-          <w:szCs w:val="18"/>
-        </w:rPr>
-      </w:pPr>
-      <w:r>
-        <w:rPr>
-          <w:sz w:val="18"/>
-          <w:szCs w:val="18"/>
-        </w:rPr>
-        <w:t xml:space="preserve">[1]: TDC mezzanine board Performance testing: </w:t>
-      </w:r>
-      <w:hyperlink r:id="rId15" w:history="1">
-        <w:r>
-          <w:rPr>
-            <w:rStyle w:val="Hyperlink"/>
-            <w:sz w:val="18"/>
-            <w:szCs w:val="18"/>
-          </w:rPr>
-          <w:t>ohwr.org/projects/fmc-tdc/repository/changes/board_testing/TDCperformance.pdf</w:t>
-        </w:r>
-      </w:hyperlink>
-    </w:p>
-    <w:p>
-      <w:pPr>
-        <w:ind w:left="0" w:right="-630"/>
-        <w:jc w:val="left"/>
-      </w:pPr>
-      <w:r>
-        <w:rPr>
-          <w:sz w:val="18"/>
-          <w:szCs w:val="18"/>
-        </w:rPr>
-        <w:t xml:space="preserve">[2]: </w:t>
-      </w:r>
-      <w:r>
-        <w:rPr>
-          <w:sz w:val="18"/>
-          <w:szCs w:val="18"/>
-        </w:rPr>
-        <w:t>Precision tests on the TDC mezzanine board</w:t>
-      </w:r>
-      <w:r>
-        <w:rPr>
-          <w:sz w:val="18"/>
-          <w:szCs w:val="18"/>
-        </w:rPr>
-        <w:t xml:space="preserve">: </w:t>
-      </w:r>
-      <w:hyperlink r:id="rId16" w:history="1">
+        <w:t xml:space="preserve">[2]: Precision tests on the TDC mezzanine board: </w:t>
+      </w:r>
+      <w:hyperlink r:id="rId17" w:history="1">
         <w:r>
           <w:rPr>
             <w:color w:val="0000FF"/>
-            <w:sz w:val="18"/>
-            <w:szCs w:val="18"/>
+            <w:sz w:val="17"/>
+            <w:szCs w:val="17"/>
             <w:u w:val="single"/>
           </w:rPr>
           <w:t>ohwr.org/projects/fmc-tdc/repository/changes/board_testing/TDCprecision.pdf</w:t>
@@ -5470,8 +5675,8 @@
       </w:hyperlink>
       <w:r>
         <w:rPr>
-          <w:sz w:val="18"/>
-          <w:szCs w:val="18"/>
+          <w:sz w:val="17"/>
+          <w:szCs w:val="17"/>
         </w:rPr>
         <w:t xml:space="preserve">  </w:t>
       </w:r>
@@ -5484,6 +5689,127 @@
     </w:sectPr>
   </w:body>
 </w:document>
+</file>
+
+<file path=word/numbering.xml><?xml version="1.0" encoding="utf-8"?>
+<w:numbering xmlns:ve="http://schemas.openxmlformats.org/markup-compatibility/2006" xmlns:o="urn:schemas-microsoft-com:office:office" xmlns:r="http://schemas.openxmlformats.org/officeDocument/2006/relationships" xmlns:m="http://schemas.openxmlformats.org/officeDocument/2006/math" xmlns:v="urn:schemas-microsoft-com:vml" xmlns:wp="http://schemas.openxmlformats.org/drawingml/2006/wordprocessingDrawing" xmlns:w10="urn:schemas-microsoft-com:office:word" xmlns:w="http://schemas.openxmlformats.org/wordprocessingml/2006/main" xmlns:wne="http://schemas.microsoft.com/office/word/2006/wordml">
+  <w:abstractNum w:abstractNumId="0">
+    <w:nsid w:val="6E99357D"/>
+    <w:multiLevelType w:val="hybridMultilevel"/>
+    <w:tmpl w:val="562C386C"/>
+    <w:lvl w:ilvl="0" w:tplc="04090003">
+      <w:start w:val="1"/>
+      <w:numFmt w:val="bullet"/>
+      <w:lvlText w:val="o"/>
+      <w:lvlJc w:val="left"/>
+      <w:pPr>
+        <w:ind w:left="1267" w:hanging="360"/>
+      </w:pPr>
+      <w:rPr>
+        <w:rFonts w:ascii="Courier New" w:hAnsi="Courier New" w:cs="Courier New" w:hint="default"/>
+      </w:rPr>
+    </w:lvl>
+    <w:lvl w:ilvl="1" w:tplc="04090003" w:tentative="1">
+      <w:start w:val="1"/>
+      <w:numFmt w:val="bullet"/>
+      <w:lvlText w:val="o"/>
+      <w:lvlJc w:val="left"/>
+      <w:pPr>
+        <w:ind w:left="1987" w:hanging="360"/>
+      </w:pPr>
+      <w:rPr>
+        <w:rFonts w:ascii="Courier New" w:hAnsi="Courier New" w:cs="Courier New" w:hint="default"/>
+      </w:rPr>
+    </w:lvl>
+    <w:lvl w:ilvl="2" w:tplc="04090005" w:tentative="1">
+      <w:start w:val="1"/>
+      <w:numFmt w:val="bullet"/>
+      <w:lvlText w:val=""/>
+      <w:lvlJc w:val="left"/>
+      <w:pPr>
+        <w:ind w:left="2707" w:hanging="360"/>
+      </w:pPr>
+      <w:rPr>
+        <w:rFonts w:ascii="Wingdings" w:hAnsi="Wingdings" w:hint="default"/>
+      </w:rPr>
+    </w:lvl>
+    <w:lvl w:ilvl="3" w:tplc="04090001" w:tentative="1">
+      <w:start w:val="1"/>
+      <w:numFmt w:val="bullet"/>
+      <w:lvlText w:val=""/>
+      <w:lvlJc w:val="left"/>
+      <w:pPr>
+        <w:ind w:left="3427" w:hanging="360"/>
+      </w:pPr>
+      <w:rPr>
+        <w:rFonts w:ascii="Symbol" w:hAnsi="Symbol" w:hint="default"/>
+      </w:rPr>
+    </w:lvl>
+    <w:lvl w:ilvl="4" w:tplc="04090003" w:tentative="1">
+      <w:start w:val="1"/>
+      <w:numFmt w:val="bullet"/>
+      <w:lvlText w:val="o"/>
+      <w:lvlJc w:val="left"/>
+      <w:pPr>
+        <w:ind w:left="4147" w:hanging="360"/>
+      </w:pPr>
+      <w:rPr>
+        <w:rFonts w:ascii="Courier New" w:hAnsi="Courier New" w:cs="Courier New" w:hint="default"/>
+      </w:rPr>
+    </w:lvl>
+    <w:lvl w:ilvl="5" w:tplc="04090005" w:tentative="1">
+      <w:start w:val="1"/>
+      <w:numFmt w:val="bullet"/>
+      <w:lvlText w:val=""/>
+      <w:lvlJc w:val="left"/>
+      <w:pPr>
+        <w:ind w:left="4867" w:hanging="360"/>
+      </w:pPr>
+      <w:rPr>
+        <w:rFonts w:ascii="Wingdings" w:hAnsi="Wingdings" w:hint="default"/>
+      </w:rPr>
+    </w:lvl>
+    <w:lvl w:ilvl="6" w:tplc="04090001" w:tentative="1">
+      <w:start w:val="1"/>
+      <w:numFmt w:val="bullet"/>
+      <w:lvlText w:val=""/>
+      <w:lvlJc w:val="left"/>
+      <w:pPr>
+        <w:ind w:left="5587" w:hanging="360"/>
+      </w:pPr>
+      <w:rPr>
+        <w:rFonts w:ascii="Symbol" w:hAnsi="Symbol" w:hint="default"/>
+      </w:rPr>
+    </w:lvl>
+    <w:lvl w:ilvl="7" w:tplc="04090003" w:tentative="1">
+      <w:start w:val="1"/>
+      <w:numFmt w:val="bullet"/>
+      <w:lvlText w:val="o"/>
+      <w:lvlJc w:val="left"/>
+      <w:pPr>
+        <w:ind w:left="6307" w:hanging="360"/>
+      </w:pPr>
+      <w:rPr>
+        <w:rFonts w:ascii="Courier New" w:hAnsi="Courier New" w:cs="Courier New" w:hint="default"/>
+      </w:rPr>
+    </w:lvl>
+    <w:lvl w:ilvl="8" w:tplc="04090005" w:tentative="1">
+      <w:start w:val="1"/>
+      <w:numFmt w:val="bullet"/>
+      <w:lvlText w:val=""/>
+      <w:lvlJc w:val="left"/>
+      <w:pPr>
+        <w:ind w:left="7027" w:hanging="360"/>
+      </w:pPr>
+      <w:rPr>
+        <w:rFonts w:ascii="Wingdings" w:hAnsi="Wingdings" w:hint="default"/>
+      </w:rPr>
+    </w:lvl>
+  </w:abstractNum>
+  <w:num w:numId="1">
+    <w:abstractNumId w:val="0"/>
+  </w:num>
+</w:numbering>
 </file>
 
 <file path=word/styles.xml><?xml version="1.0" encoding="utf-8"?>
@@ -5878,6 +6204,17 @@
       </w:tcPr>
     </w:tblStylePr>
   </w:style>
+  <w:style w:type="paragraph" w:styleId="ListParagraph">
+    <w:name w:val="List Paragraph"/>
+    <w:basedOn w:val="Normal"/>
+    <w:uiPriority w:val="34"/>
+    <w:qFormat/>
+    <w:rsid w:val="00484142"/>
+    <w:pPr>
+      <w:ind w:left="720"/>
+      <w:contextualSpacing/>
+    </w:pPr>
+  </w:style>
 </w:styles>
 </file>
 

</xml_diff>